<commit_message>
refactor entity_spatial  and preparation privinding cadsatralnumber
</commit_message>
<xml_diff>
--- a/project/res/6.docx
+++ b/project/res/6.docx
@@ -78,9 +78,16 @@
               <w:rPr>
                 <w:lang w:val="en-US"/>
               </w:rPr>
-              <w:t>Представленный межевой план подготовлен в связи с образованием земельного участка из земель государственной собственности, права на которые не разграничены и при образовании земельного участка, права и интересы правообладателей смежных земельных участков затронуты не были. Следовательно, согласно действующему законодательству, согласование границ образуемого земельного участка не требуется, и поэтому в межевом плане отсутствует раздел «Акт согласования границ земельных участков». Земельный участок полосы отвода автодороги "Митино - Житково" на территории Большесвятцовского сельского поселения, на момент проведения кадастровых работ в единый государственный реестр недвижимости внесен не был. В соответствии с п.п.5 части 3 ст.11.3 ЗК РФ и Письма Министерства экономического развития Российской Федерации №10-2348-КЛ от 21 июля 2015 года образование земельных участков из земель или земельных участков, находящихся в государственной или муниципальной собственности, под уже созданными (существующими) линейными объектами местного, регионального или федерального значения, может осуществляться в соответствии с утвержденной схемой расположения земельного участка или земельных участков на кадастровом плане территории, которая предусмотрена ст.11.10 Земельного кодекса Российской Федерации. Факт существования автомобильной дороги подтверждается Выпиской из Единого государственного реестра автомобильных дорог №2010-12890 от 29.11.2010 г. приведенной в Приложении межевого плана.  Граница образуемого земельного участка утверждена постановлением от 16.02.2018 г. №96, утвержденным надлежащим образом и приведенным в Приложении к настоящему межевому плану.
-  В соответствии с абзацем 2 п. 38 Приказа № 921 от 08.12.2015 г. «Об утверждении формы и состава сведений межевого плана, требований к его подготовке» в случаях применения при осуществлении кадастровых работ для определения координат характерных точек границ земельных участков (частей земельных участков) метода спутниковых геодезических измерений с использованием программного обеспечения в формуле, примененной для расчета средней квадратической погрешности положения характерных точек границ земельных участков (частей земельных участков (Mt), может быть указано только значение средней квадратической погрешности. В данном межевом плане применен метод спутниковых геодезических измерений. Геодезические работы проводились в ноябре 2017 года в рамках Государственного контракта №5-ГК-2017 от 16.10.2017 г. Сведения о геодезической основе кадастра, использованной при подготовке межевого плана (МСК-69, состояние на 01 ноября 2017г). 1. 1313 Владенино (пирамида. 2 кл.) Х 319215.36; Y 2222474.13, наружный знак - сохранился, центр знака – сохранился, марка – сохранилась. 2. 1300 Колодези (пирамида, 3 кл.) Х 315734.20; Y 2224862.19, наружный знак - сохранился, центр знака – сохранился, марка – сохранилась. 3. 1285 Торжок (наружный знак утрачен, 2 кл.) Х 311784.21; Y 2215334.98, наружный знак - утрачен, центр знака – сохранился, марка – сохранилась.
-Межевой план подготовил кадастровый инженер Наумова Ольга Александровна, являющийся членом Ассоциация СРО «ОПКД» (уникальный реестровый номер кадастрового инженера в реестре членов СРО КИ N 0201). Сведения о СРО "ОПКД» содержатся в государственном реестре СРО КИ (уникальный номер реестровой записи от "08" июля 2016 г. N 003).</w:t>
+              <w:t>1. Настоящий межевой план подготовлен в соответствии с документацией по планировке территории объекта «Строительство скоростной автомобильной дороги Москва-Санкт-Петербург на участке км 58 – км 684 (с последующей эксплуатацией на платной основе)». 7 этап км 543 – км 646». утвержденной Распоряжением Федерального дорожного агентства (РОСАВТОДОР) № 907-р от 13.05.2014г. Следовательно были соблюдены все этапы согласования образуемых земельных участков со смежниками.
+2. Межевой план подготовлен  всоответствии с проектными документациями лесного участка, утвержденных распоряжениями Комитета по природным ресурсам Ленинградской области № 566 и 565 от 12.04.2018г.   
+3. Сформированные земельные участки, представленные в данном межевом плане, имеют порядковые номера 6, 14 в проекте межевания и подлежит изъятию для нужд Российской Федерации в соответствии с Распоряжением Федерального дорожного агенста  №907-р от 13.05.2014  "Об изъятии для нужд Российской Федерации земельных участков в целях обеспечения реализации проекта «Строительство скоростной автомобильной дороги Москва-Санкт-Петербург на участке км 58 – км 684 (с последующей эксплуатацией на платной основе)». 7 этап км 543 – км 646. 
+4. В соответствии с п.5 ст.36, п.8 ст.37 Федеральный закон от 17.07.2009 N 145-ФЗ Государственная компания вправе обращаться с заявлениями о проведении государственного кадастрового учета земельных участков, предназначенных для размещения автомобильных дорог, деятельность по организации строительства или реконструкции которых осуществляет Государственная компания.
+5.Согласно пункту 32 Приказа № 921 от 08.12.2015 г. «Об утверждении формы и состава сведений межевого плана. требований к его подготовке» в реквизите «Сведения о геодезической основе. использованной при подготовке межевого плана» раздела «Исходные данные» указываются дата выполненного при проведении кадастровых работ обследования состояния наружного знака пункта и слова «сохранился». «не обнаружен» или «утрачен» в зависимости от состояния такого пункта. Т. к. в xml-схеме 6 версии нет возможности прописать данную информацию в соответствующем реквизите. электронный образ раздела «Исходные данные» в формате pdf приведен в приложении.
+В связи с тем. что геодезические работы проводились в 2014г.. то сведения о сохранности геодезической основы приводятся на данный период времени.
+6.Межевой план подготовлен Кадастровым инженером Поляковым Павлом Владимировичем, являющейся членом Ассоциации Саморегулируемой организации «Объединение профессионалов кадастровой деятельности» (сокращенное наименование – Ассоциация СРО «ОПКД») (уникальный реестровый номер кадастрового инженера в реестре членов Ассоциации СРО «ОПКД» № 1944). Сведения о СРО КИ: Ассоциация Саморегулируемой организации «Объединение профессионалов кадастровой деятельности» (сокращенное наименование – Ассоциация СРО «ОПКД») содержатся в государственном реестре СРО КИ (уникальный номер реестровой записи от 08.07.2016 г. № 003).
+7. № регистрации в государственном реестре лиц, осуществляющих кадастровую деятельность: 34626.
+8. Страховой номер индивидуального лицевого счета в системе обязательного пенсионного страхования Российской Федерации (СНИЛС): 133-227-044 15. 
+9. Заказчиком работ является ООО Строительно-производственная компания «Зеленый город». Договор субподряда № КТ/09-13 от 27.09.2013г.</w:t>
             </w:r>
           </w:p>
           <w:p>

</xml_diff>